<commit_message>
SQL Code update in DB/Lab_1
</commit_message>
<xml_diff>
--- a/DB/Lab_1/Лабораторна_робота_1_Борщ.docx
+++ b/DB/Lab_1/Лабораторна_робота_1_Борщ.docx
@@ -14,19 +14,7 @@
         <w:rPr>
           <w:lang w:val="uk-UA"/>
         </w:rPr>
-        <w:t>Лабораторна роб</w:t>
-      </w:r>
-      <w:r>
-        <w:rPr>
-          <w:lang w:val="uk-UA"/>
-        </w:rPr>
-        <w:t>о</w:t>
-      </w:r>
-      <w:r>
-        <w:rPr>
-          <w:lang w:val="uk-UA"/>
-        </w:rPr>
-        <w:t>та 1</w:t>
+        <w:t>Лабораторна робота 1</w:t>
       </w:r>
     </w:p>
     <w:p>
@@ -67,7 +55,7 @@
       </w:pPr>
       <w:r>
         <w:rPr>
-          <w:rStyle w:val="StrongEmphasis"/>
+          <w:rStyle w:val="Strong"/>
         </w:rPr>
         <w:t>«Базове» завдання (на «3»)</w:t>
       </w:r>
@@ -124,7 +112,7 @@
       </w:pPr>
       <w:r>
         <w:rPr>
-          <w:rStyle w:val="StrongEmphasis"/>
+          <w:rStyle w:val="Strong"/>
         </w:rPr>
         <w:t>«Розширене» завдання (на «4»)</w:t>
       </w:r>
@@ -311,430 +299,295 @@
         <w:rPr>
           <w:rFonts w:ascii="Source Code Pro" w:hAnsi="Source Code Pro"/>
         </w:rPr>
-        <w:t>TABLE `positions` (</w:t>
-      </w:r>
-    </w:p>
-    <w:p>
-      <w:pPr>
-        <w:pStyle w:val="Normal"/>
-        <w:rPr>
-          <w:rFonts w:ascii="Source Code Pro" w:hAnsi="Source Code Pro"/>
-        </w:rPr>
-      </w:pPr>
-      <w:r>
-        <w:rPr>
-          <w:rFonts w:ascii="Source Code Pro" w:hAnsi="Source Code Pro"/>
-        </w:rPr>
+        <w:t>CREATE TABLE `positions` (</w:t>
+      </w:r>
+    </w:p>
+    <w:p>
+      <w:pPr>
+        <w:pStyle w:val="Normal"/>
+        <w:rPr/>
+      </w:pPr>
+      <w:r>
+        <w:rPr/>
         <w:t xml:space="preserve">  </w:t>
       </w:r>
       <w:r>
-        <w:rPr>
-          <w:rFonts w:ascii="Source Code Pro" w:hAnsi="Source Code Pro"/>
-        </w:rPr>
+        <w:rPr/>
         <w:t>`positionID` int PRIMARY KEY AUTO_INCREMENT,</w:t>
       </w:r>
     </w:p>
     <w:p>
       <w:pPr>
         <w:pStyle w:val="Normal"/>
-        <w:rPr>
-          <w:rFonts w:ascii="Source Code Pro" w:hAnsi="Source Code Pro"/>
-        </w:rPr>
-      </w:pPr>
-      <w:r>
-        <w:rPr>
-          <w:rFonts w:ascii="Source Code Pro" w:hAnsi="Source Code Pro"/>
-        </w:rPr>
+        <w:rPr/>
+      </w:pPr>
+      <w:r>
+        <w:rPr/>
         <w:t xml:space="preserve">  </w:t>
       </w:r>
       <w:r>
-        <w:rPr>
-          <w:rFonts w:ascii="Source Code Pro" w:hAnsi="Source Code Pro"/>
-        </w:rPr>
+        <w:rPr/>
         <w:t>`name` varchar(255),</w:t>
       </w:r>
     </w:p>
     <w:p>
       <w:pPr>
         <w:pStyle w:val="Normal"/>
-        <w:rPr>
-          <w:rFonts w:ascii="Source Code Pro" w:hAnsi="Source Code Pro"/>
-        </w:rPr>
-      </w:pPr>
-      <w:r>
-        <w:rPr>
-          <w:rFonts w:ascii="Source Code Pro" w:hAnsi="Source Code Pro"/>
-        </w:rPr>
+        <w:rPr/>
+      </w:pPr>
+      <w:r>
+        <w:rPr/>
         <w:t xml:space="preserve">  </w:t>
       </w:r>
       <w:r>
-        <w:rPr>
-          <w:rFonts w:ascii="Source Code Pro" w:hAnsi="Source Code Pro"/>
-        </w:rPr>
+        <w:rPr/>
         <w:t>`authority` int</w:t>
       </w:r>
     </w:p>
     <w:p>
       <w:pPr>
         <w:pStyle w:val="Normal"/>
-        <w:rPr>
-          <w:rFonts w:ascii="Source Code Pro" w:hAnsi="Source Code Pro"/>
-        </w:rPr>
-      </w:pPr>
-      <w:r>
-        <w:rPr>
-          <w:rFonts w:ascii="Source Code Pro" w:hAnsi="Source Code Pro"/>
-        </w:rPr>
+        <w:rPr/>
+      </w:pPr>
+      <w:r>
+        <w:rPr/>
         <w:t>);</w:t>
       </w:r>
     </w:p>
     <w:p>
       <w:pPr>
         <w:pStyle w:val="Normal"/>
-        <w:rPr>
-          <w:rFonts w:ascii="Source Code Pro" w:hAnsi="Source Code Pro"/>
-        </w:rPr>
-      </w:pPr>
-      <w:r>
-        <w:rPr>
-          <w:rFonts w:ascii="Source Code Pro" w:hAnsi="Source Code Pro"/>
-        </w:rPr>
-      </w:r>
-    </w:p>
-    <w:p>
-      <w:pPr>
-        <w:pStyle w:val="Normal"/>
-        <w:rPr>
-          <w:rFonts w:ascii="Source Code Pro" w:hAnsi="Source Code Pro"/>
-        </w:rPr>
-      </w:pPr>
-      <w:r>
-        <w:rPr>
-          <w:rFonts w:ascii="Source Code Pro" w:hAnsi="Source Code Pro"/>
-        </w:rPr>
+        <w:rPr/>
+      </w:pPr>
+      <w:r>
+        <w:rPr/>
+      </w:r>
+    </w:p>
+    <w:p>
+      <w:pPr>
+        <w:pStyle w:val="Normal"/>
+        <w:rPr/>
+      </w:pPr>
+      <w:r>
+        <w:rPr/>
         <w:t>CREATE TABLE `workers` (</w:t>
       </w:r>
     </w:p>
     <w:p>
       <w:pPr>
         <w:pStyle w:val="Normal"/>
-        <w:rPr>
-          <w:rFonts w:ascii="Source Code Pro" w:hAnsi="Source Code Pro"/>
-        </w:rPr>
-      </w:pPr>
-      <w:r>
-        <w:rPr>
-          <w:rFonts w:ascii="Source Code Pro" w:hAnsi="Source Code Pro"/>
-        </w:rPr>
+        <w:rPr/>
+      </w:pPr>
+      <w:r>
+        <w:rPr/>
         <w:t xml:space="preserve">  </w:t>
       </w:r>
       <w:r>
-        <w:rPr>
-          <w:rFonts w:ascii="Source Code Pro" w:hAnsi="Source Code Pro"/>
-        </w:rPr>
+        <w:rPr/>
         <w:t>`clientID` int PRIMARY KEY AUTO_INCREMENT,</w:t>
       </w:r>
     </w:p>
     <w:p>
       <w:pPr>
         <w:pStyle w:val="Normal"/>
-        <w:rPr>
-          <w:rFonts w:ascii="Source Code Pro" w:hAnsi="Source Code Pro"/>
-        </w:rPr>
-      </w:pPr>
-      <w:r>
-        <w:rPr>
-          <w:rFonts w:ascii="Source Code Pro" w:hAnsi="Source Code Pro"/>
-        </w:rPr>
+        <w:rPr/>
+      </w:pPr>
+      <w:r>
+        <w:rPr/>
         <w:t xml:space="preserve">  </w:t>
       </w:r>
       <w:r>
-        <w:rPr>
-          <w:rFonts w:ascii="Source Code Pro" w:hAnsi="Source Code Pro"/>
-        </w:rPr>
+        <w:rPr/>
         <w:t>`firstname` varchar(255),</w:t>
       </w:r>
     </w:p>
     <w:p>
       <w:pPr>
         <w:pStyle w:val="Normal"/>
-        <w:rPr>
-          <w:rFonts w:ascii="Source Code Pro" w:hAnsi="Source Code Pro"/>
-        </w:rPr>
-      </w:pPr>
-      <w:r>
-        <w:rPr>
-          <w:rFonts w:ascii="Source Code Pro" w:hAnsi="Source Code Pro"/>
-        </w:rPr>
+        <w:rPr/>
+      </w:pPr>
+      <w:r>
+        <w:rPr/>
         <w:t xml:space="preserve">  </w:t>
       </w:r>
       <w:r>
-        <w:rPr>
-          <w:rFonts w:ascii="Source Code Pro" w:hAnsi="Source Code Pro"/>
-        </w:rPr>
+        <w:rPr/>
         <w:t>`secondname` varchar(255),</w:t>
       </w:r>
     </w:p>
     <w:p>
       <w:pPr>
         <w:pStyle w:val="Normal"/>
-        <w:rPr>
-          <w:rFonts w:ascii="Source Code Pro" w:hAnsi="Source Code Pro"/>
-        </w:rPr>
-      </w:pPr>
-      <w:r>
-        <w:rPr>
-          <w:rFonts w:ascii="Source Code Pro" w:hAnsi="Source Code Pro"/>
-        </w:rPr>
+        <w:rPr/>
+      </w:pPr>
+      <w:r>
+        <w:rPr/>
         <w:t xml:space="preserve">  </w:t>
       </w:r>
       <w:r>
-        <w:rPr>
-          <w:rFonts w:ascii="Source Code Pro" w:hAnsi="Source Code Pro"/>
-        </w:rPr>
+        <w:rPr/>
         <w:t>`position` varchar(255)</w:t>
       </w:r>
     </w:p>
     <w:p>
       <w:pPr>
         <w:pStyle w:val="Normal"/>
-        <w:rPr>
-          <w:rFonts w:ascii="Source Code Pro" w:hAnsi="Source Code Pro"/>
-        </w:rPr>
-      </w:pPr>
-      <w:r>
-        <w:rPr>
-          <w:rFonts w:ascii="Source Code Pro" w:hAnsi="Source Code Pro"/>
-        </w:rPr>
+        <w:rPr/>
+      </w:pPr>
+      <w:r>
+        <w:rPr/>
         <w:t>);</w:t>
       </w:r>
     </w:p>
     <w:p>
       <w:pPr>
         <w:pStyle w:val="Normal"/>
-        <w:rPr>
-          <w:rFonts w:ascii="Source Code Pro" w:hAnsi="Source Code Pro"/>
-        </w:rPr>
-      </w:pPr>
-      <w:r>
-        <w:rPr>
-          <w:rFonts w:ascii="Source Code Pro" w:hAnsi="Source Code Pro"/>
-        </w:rPr>
-      </w:r>
-    </w:p>
-    <w:p>
-      <w:pPr>
-        <w:pStyle w:val="Normal"/>
-        <w:rPr>
-          <w:rFonts w:ascii="Source Code Pro" w:hAnsi="Source Code Pro"/>
-        </w:rPr>
-      </w:pPr>
-      <w:r>
-        <w:rPr>
-          <w:rFonts w:ascii="Source Code Pro" w:hAnsi="Source Code Pro"/>
-        </w:rPr>
+        <w:rPr/>
+      </w:pPr>
+      <w:r>
+        <w:rPr/>
+      </w:r>
+    </w:p>
+    <w:p>
+      <w:pPr>
+        <w:pStyle w:val="Normal"/>
+        <w:rPr/>
+      </w:pPr>
+      <w:r>
+        <w:rPr/>
         <w:t>CREATE TABLE `clients` (</w:t>
       </w:r>
     </w:p>
     <w:p>
       <w:pPr>
         <w:pStyle w:val="Normal"/>
-        <w:rPr>
-          <w:rFonts w:ascii="Source Code Pro" w:hAnsi="Source Code Pro"/>
-        </w:rPr>
-      </w:pPr>
-      <w:r>
-        <w:rPr>
-          <w:rFonts w:ascii="Source Code Pro" w:hAnsi="Source Code Pro"/>
-        </w:rPr>
+        <w:rPr/>
+      </w:pPr>
+      <w:r>
+        <w:rPr/>
         <w:t xml:space="preserve">  </w:t>
       </w:r>
       <w:r>
-        <w:rPr>
-          <w:rFonts w:ascii="Source Code Pro" w:hAnsi="Source Code Pro"/>
-        </w:rPr>
+        <w:rPr/>
         <w:t>`clientID` int PRIMARY KEY AUTO_INCREMENT,</w:t>
       </w:r>
     </w:p>
     <w:p>
       <w:pPr>
         <w:pStyle w:val="Normal"/>
-        <w:rPr>
-          <w:rFonts w:ascii="Source Code Pro" w:hAnsi="Source Code Pro"/>
-        </w:rPr>
-      </w:pPr>
-      <w:r>
-        <w:rPr>
-          <w:rFonts w:ascii="Source Code Pro" w:hAnsi="Source Code Pro"/>
-        </w:rPr>
+        <w:rPr/>
+      </w:pPr>
+      <w:r>
+        <w:rPr/>
         <w:t xml:space="preserve">  </w:t>
       </w:r>
       <w:r>
-        <w:rPr>
-          <w:rFonts w:ascii="Source Code Pro" w:hAnsi="Source Code Pro"/>
-        </w:rPr>
+        <w:rPr/>
         <w:t>`firstname` varchar(255),</w:t>
       </w:r>
     </w:p>
     <w:p>
       <w:pPr>
         <w:pStyle w:val="Normal"/>
-        <w:rPr>
-          <w:rFonts w:ascii="Source Code Pro" w:hAnsi="Source Code Pro"/>
-        </w:rPr>
-      </w:pPr>
-      <w:r>
-        <w:rPr>
-          <w:rFonts w:ascii="Source Code Pro" w:hAnsi="Source Code Pro"/>
-        </w:rPr>
+        <w:rPr/>
+      </w:pPr>
+      <w:r>
+        <w:rPr/>
         <w:t xml:space="preserve">  </w:t>
       </w:r>
       <w:r>
-        <w:rPr>
-          <w:rFonts w:ascii="Source Code Pro" w:hAnsi="Source Code Pro"/>
-        </w:rPr>
+        <w:rPr/>
         <w:t>`secondname` varchar(255)</w:t>
       </w:r>
     </w:p>
     <w:p>
       <w:pPr>
         <w:pStyle w:val="Normal"/>
-        <w:rPr>
-          <w:rFonts w:ascii="Source Code Pro" w:hAnsi="Source Code Pro"/>
-        </w:rPr>
-      </w:pPr>
-      <w:r>
-        <w:rPr>
-          <w:rFonts w:ascii="Source Code Pro" w:hAnsi="Source Code Pro"/>
-        </w:rPr>
+        <w:rPr/>
+      </w:pPr>
+      <w:r>
+        <w:rPr/>
         <w:t>);</w:t>
       </w:r>
     </w:p>
     <w:p>
       <w:pPr>
         <w:pStyle w:val="Normal"/>
-        <w:rPr>
-          <w:rFonts w:ascii="Source Code Pro" w:hAnsi="Source Code Pro"/>
-        </w:rPr>
-      </w:pPr>
-      <w:r>
-        <w:rPr>
-          <w:rFonts w:ascii="Source Code Pro" w:hAnsi="Source Code Pro"/>
-        </w:rPr>
-      </w:r>
-    </w:p>
-    <w:p>
-      <w:pPr>
-        <w:pStyle w:val="Normal"/>
-        <w:rPr>
-          <w:rFonts w:ascii="Source Code Pro" w:hAnsi="Source Code Pro"/>
-        </w:rPr>
-      </w:pPr>
-      <w:r>
-        <w:rPr>
-          <w:rFonts w:ascii="Source Code Pro" w:hAnsi="Source Code Pro"/>
-        </w:rPr>
+        <w:rPr/>
+      </w:pPr>
+      <w:r>
+        <w:rPr/>
+      </w:r>
+    </w:p>
+    <w:p>
+      <w:pPr>
+        <w:pStyle w:val="Normal"/>
+        <w:rPr/>
+      </w:pPr>
+      <w:r>
+        <w:rPr/>
         <w:t>CREATE TABLE `accounts` (</w:t>
       </w:r>
     </w:p>
     <w:p>
       <w:pPr>
         <w:pStyle w:val="Normal"/>
-        <w:rPr>
-          <w:rFonts w:ascii="Source Code Pro" w:hAnsi="Source Code Pro"/>
-        </w:rPr>
-      </w:pPr>
-      <w:r>
-        <w:rPr>
-          <w:rFonts w:ascii="Source Code Pro" w:hAnsi="Source Code Pro"/>
-        </w:rPr>
+        <w:rPr/>
+      </w:pPr>
+      <w:r>
+        <w:rPr/>
         <w:t xml:space="preserve">  </w:t>
       </w:r>
       <w:r>
-        <w:rPr>
-          <w:rFonts w:ascii="Source Code Pro" w:hAnsi="Source Code Pro"/>
-        </w:rPr>
+        <w:rPr/>
         <w:t>`accountID` int PRIMARY KEY AUTO_INCREMENT,</w:t>
       </w:r>
     </w:p>
     <w:p>
       <w:pPr>
         <w:pStyle w:val="Normal"/>
-        <w:rPr>
-          <w:rFonts w:ascii="Source Code Pro" w:hAnsi="Source Code Pro"/>
-        </w:rPr>
-      </w:pPr>
-      <w:r>
-        <w:rPr>
-          <w:rFonts w:ascii="Source Code Pro" w:hAnsi="Source Code Pro"/>
-        </w:rPr>
+        <w:rPr/>
+      </w:pPr>
+      <w:r>
+        <w:rPr/>
         <w:t xml:space="preserve">  </w:t>
       </w:r>
       <w:r>
-        <w:rPr>
-          <w:rFonts w:ascii="Source Code Pro" w:hAnsi="Source Code Pro"/>
-        </w:rPr>
+        <w:rPr/>
         <w:t>`clientID` int,</w:t>
       </w:r>
     </w:p>
     <w:p>
       <w:pPr>
         <w:pStyle w:val="Normal"/>
-        <w:rPr>
-          <w:rFonts w:ascii="Source Code Pro" w:hAnsi="Source Code Pro"/>
-        </w:rPr>
-      </w:pPr>
-      <w:r>
-        <w:rPr>
-          <w:rFonts w:ascii="Source Code Pro" w:hAnsi="Source Code Pro"/>
-        </w:rPr>
+        <w:rPr/>
+      </w:pPr>
+      <w:r>
+        <w:rPr/>
         <w:t xml:space="preserve">  </w:t>
       </w:r>
       <w:r>
-        <w:rPr>
-          <w:rFonts w:ascii="Source Code Pro" w:hAnsi="Source Code Pro"/>
-        </w:rPr>
+        <w:rPr/>
         <w:t>`balance` int</w:t>
       </w:r>
     </w:p>
     <w:p>
       <w:pPr>
         <w:pStyle w:val="Normal"/>
-        <w:rPr>
-          <w:rFonts w:ascii="Source Code Pro" w:hAnsi="Source Code Pro"/>
-        </w:rPr>
-      </w:pPr>
-      <w:r>
-        <w:rPr>
-          <w:rFonts w:ascii="Source Code Pro" w:hAnsi="Source Code Pro"/>
-        </w:rPr>
+        <w:rPr/>
+      </w:pPr>
+      <w:r>
+        <w:rPr/>
         <w:t>);</w:t>
       </w:r>
     </w:p>
     <w:p>
       <w:pPr>
         <w:pStyle w:val="Normal"/>
-        <w:rPr>
-          <w:rFonts w:ascii="Source Code Pro" w:hAnsi="Source Code Pro"/>
-        </w:rPr>
-      </w:pPr>
-      <w:r>
-        <w:rPr>
-          <w:rFonts w:ascii="Source Code Pro" w:hAnsi="Source Code Pro"/>
-        </w:rPr>
-      </w:r>
-    </w:p>
-    <w:p>
-      <w:pPr>
-        <w:pStyle w:val="Normal"/>
-        <w:rPr>
-          <w:rFonts w:ascii="Source Code Pro" w:hAnsi="Source Code Pro"/>
-        </w:rPr>
-      </w:pPr>
-      <w:r>
-        <w:rPr>
-          <w:rFonts w:ascii="Source Code Pro" w:hAnsi="Source Code Pro"/>
-        </w:rPr>
+        <w:rPr/>
+      </w:pPr>
+      <w:r>
+        <w:rPr/>
       </w:r>
       <w:r>
         <w:br w:type="page"/>
@@ -743,633 +596,247 @@
     <w:p>
       <w:pPr>
         <w:pStyle w:val="Normal"/>
-        <w:rPr>
-          <w:rFonts w:ascii="Source Code Pro" w:hAnsi="Source Code Pro"/>
-        </w:rPr>
-      </w:pPr>
-      <w:r>
-        <w:rPr>
-          <w:rFonts w:ascii="Source Code Pro" w:hAnsi="Source Code Pro"/>
-        </w:rPr>
+        <w:rPr/>
+      </w:pPr>
+      <w:r>
+        <w:rPr/>
         <w:t>CREATE TABLE `transactions` (</w:t>
       </w:r>
     </w:p>
     <w:p>
       <w:pPr>
         <w:pStyle w:val="Normal"/>
-        <w:rPr>
-          <w:rFonts w:ascii="Source Code Pro" w:hAnsi="Source Code Pro"/>
-        </w:rPr>
-      </w:pPr>
-      <w:r>
-        <w:rPr>
-          <w:rFonts w:ascii="Source Code Pro" w:hAnsi="Source Code Pro"/>
-        </w:rPr>
+        <w:rPr/>
+      </w:pPr>
+      <w:r>
+        <w:rPr/>
         <w:t xml:space="preserve">  </w:t>
       </w:r>
       <w:r>
-        <w:rPr>
-          <w:rFonts w:ascii="Source Code Pro" w:hAnsi="Source Code Pro"/>
-        </w:rPr>
+        <w:rPr/>
         <w:t>`transactionID` int PRIMARY KEY AUTO_INCREMENT,</w:t>
       </w:r>
     </w:p>
     <w:p>
       <w:pPr>
         <w:pStyle w:val="Normal"/>
-        <w:rPr>
-          <w:rFonts w:ascii="Source Code Pro" w:hAnsi="Source Code Pro"/>
-        </w:rPr>
-      </w:pPr>
-      <w:r>
-        <w:rPr>
-          <w:rFonts w:ascii="Source Code Pro" w:hAnsi="Source Code Pro"/>
-        </w:rPr>
+        <w:rPr/>
+      </w:pPr>
+      <w:r>
+        <w:rPr/>
         <w:t xml:space="preserve">  </w:t>
       </w:r>
       <w:r>
-        <w:rPr>
-          <w:rFonts w:ascii="Source Code Pro" w:hAnsi="Source Code Pro"/>
-        </w:rPr>
+        <w:rPr/>
         <w:t>`from` int,</w:t>
       </w:r>
     </w:p>
     <w:p>
       <w:pPr>
         <w:pStyle w:val="Normal"/>
-        <w:rPr>
-          <w:rFonts w:ascii="Source Code Pro" w:hAnsi="Source Code Pro"/>
-        </w:rPr>
-      </w:pPr>
-      <w:r>
-        <w:rPr>
-          <w:rFonts w:ascii="Source Code Pro" w:hAnsi="Source Code Pro"/>
-        </w:rPr>
+        <w:rPr/>
+      </w:pPr>
+      <w:r>
+        <w:rPr/>
         <w:t xml:space="preserve">  </w:t>
       </w:r>
       <w:r>
-        <w:rPr>
-          <w:rFonts w:ascii="Source Code Pro" w:hAnsi="Source Code Pro"/>
-        </w:rPr>
+        <w:rPr/>
         <w:t>`to` int,</w:t>
       </w:r>
     </w:p>
     <w:p>
       <w:pPr>
         <w:pStyle w:val="Normal"/>
-        <w:rPr>
-          <w:rFonts w:ascii="Source Code Pro" w:hAnsi="Source Code Pro"/>
-        </w:rPr>
-      </w:pPr>
-      <w:r>
-        <w:rPr>
-          <w:rFonts w:ascii="Source Code Pro" w:hAnsi="Source Code Pro"/>
-        </w:rPr>
+        <w:rPr/>
+      </w:pPr>
+      <w:r>
+        <w:rPr/>
         <w:t xml:space="preserve">  </w:t>
       </w:r>
       <w:r>
-        <w:rPr>
-          <w:rFonts w:ascii="Source Code Pro" w:hAnsi="Source Code Pro"/>
-        </w:rPr>
+        <w:rPr/>
         <w:t>`amount` int,</w:t>
       </w:r>
     </w:p>
     <w:p>
       <w:pPr>
         <w:pStyle w:val="Normal"/>
-        <w:rPr>
-          <w:rFonts w:ascii="Source Code Pro" w:hAnsi="Source Code Pro"/>
-        </w:rPr>
-      </w:pPr>
-      <w:r>
-        <w:rPr>
-          <w:rFonts w:ascii="Source Code Pro" w:hAnsi="Source Code Pro"/>
-        </w:rPr>
+        <w:rPr/>
+      </w:pPr>
+      <w:r>
+        <w:rPr/>
         <w:t xml:space="preserve">  </w:t>
       </w:r>
       <w:r>
-        <w:rPr>
-          <w:rFonts w:ascii="Source Code Pro" w:hAnsi="Source Code Pro"/>
-        </w:rPr>
+        <w:rPr/>
         <w:t>`confirmed` boolean,</w:t>
       </w:r>
     </w:p>
     <w:p>
       <w:pPr>
         <w:pStyle w:val="Normal"/>
-        <w:rPr>
-          <w:rFonts w:ascii="Source Code Pro" w:hAnsi="Source Code Pro"/>
-        </w:rPr>
-      </w:pPr>
-      <w:r>
-        <w:rPr>
-          <w:rFonts w:ascii="Source Code Pro" w:hAnsi="Source Code Pro"/>
-        </w:rPr>
+        <w:rPr/>
+      </w:pPr>
+      <w:r>
+        <w:rPr/>
         <w:t xml:space="preserve">  </w:t>
       </w:r>
       <w:r>
-        <w:rPr>
-          <w:rFonts w:ascii="Source Code Pro" w:hAnsi="Source Code Pro"/>
-        </w:rPr>
+        <w:rPr/>
         <w:t>`confirmedBy` int</w:t>
       </w:r>
     </w:p>
     <w:p>
       <w:pPr>
         <w:pStyle w:val="Normal"/>
-        <w:rPr>
-          <w:rFonts w:ascii="Source Code Pro" w:hAnsi="Source Code Pro"/>
-        </w:rPr>
-      </w:pPr>
-      <w:r>
-        <w:rPr>
-          <w:rFonts w:ascii="Source Code Pro" w:hAnsi="Source Code Pro"/>
-        </w:rPr>
+        <w:rPr/>
+      </w:pPr>
+      <w:r>
+        <w:rPr/>
         <w:t>);</w:t>
       </w:r>
     </w:p>
     <w:p>
       <w:pPr>
         <w:pStyle w:val="Normal"/>
-        <w:rPr>
-          <w:rFonts w:ascii="Source Code Pro" w:hAnsi="Source Code Pro"/>
-        </w:rPr>
-      </w:pPr>
-      <w:r>
-        <w:rPr>
-          <w:rFonts w:ascii="Source Code Pro" w:hAnsi="Source Code Pro"/>
-        </w:rPr>
-      </w:r>
-    </w:p>
-    <w:p>
-      <w:pPr>
-        <w:pStyle w:val="Normal"/>
-        <w:rPr>
-          <w:rFonts w:ascii="Source Code Pro" w:hAnsi="Source Code Pro"/>
-        </w:rPr>
-      </w:pPr>
-      <w:r>
-        <w:rPr>
-          <w:rFonts w:ascii="Source Code Pro" w:hAnsi="Source Code Pro"/>
-        </w:rPr>
+        <w:rPr/>
+      </w:pPr>
+      <w:r>
+        <w:rPr/>
+      </w:r>
+    </w:p>
+    <w:p>
+      <w:pPr>
+        <w:pStyle w:val="Normal"/>
+        <w:rPr/>
+      </w:pPr>
+      <w:r>
+        <w:rPr/>
         <w:t>ALTER TABLE `workers` ADD FOREIGN KEY (`position`) REFERENCES `positions` (`positionID`);</w:t>
       </w:r>
     </w:p>
     <w:p>
       <w:pPr>
         <w:pStyle w:val="Normal"/>
-        <w:rPr>
-          <w:rFonts w:ascii="Source Code Pro" w:hAnsi="Source Code Pro"/>
-        </w:rPr>
-      </w:pPr>
-      <w:r>
-        <w:rPr>
-          <w:rFonts w:ascii="Source Code Pro" w:hAnsi="Source Code Pro"/>
-        </w:rPr>
-      </w:r>
-    </w:p>
-    <w:p>
-      <w:pPr>
-        <w:pStyle w:val="Normal"/>
-        <w:rPr>
-          <w:rFonts w:ascii="Source Code Pro" w:hAnsi="Source Code Pro"/>
-        </w:rPr>
-      </w:pPr>
-      <w:r>
-        <w:rPr>
-          <w:rFonts w:ascii="Source Code Pro" w:hAnsi="Source Code Pro"/>
-        </w:rPr>
+        <w:rPr/>
+      </w:pPr>
+      <w:r>
+        <w:rPr/>
+      </w:r>
+    </w:p>
+    <w:p>
+      <w:pPr>
+        <w:pStyle w:val="Normal"/>
+        <w:rPr/>
+      </w:pPr>
+      <w:r>
+        <w:rPr/>
         <w:t>ALTER TABLE `workers` ADD FOREIGN KEY (`clientID`) REFERENCES `clients` (`clientID`);</w:t>
       </w:r>
     </w:p>
     <w:p>
       <w:pPr>
         <w:pStyle w:val="Normal"/>
-        <w:rPr>
-          <w:rFonts w:ascii="Source Code Pro" w:hAnsi="Source Code Pro"/>
-        </w:rPr>
-      </w:pPr>
-      <w:r>
-        <w:rPr>
-          <w:rFonts w:ascii="Source Code Pro" w:hAnsi="Source Code Pro"/>
-        </w:rPr>
-      </w:r>
-    </w:p>
-    <w:p>
-      <w:pPr>
-        <w:pStyle w:val="Normal"/>
-        <w:rPr>
-          <w:rFonts w:ascii="Source Code Pro" w:hAnsi="Source Code Pro"/>
-        </w:rPr>
-      </w:pPr>
-      <w:r>
-        <w:rPr>
-          <w:rFonts w:ascii="Source Code Pro" w:hAnsi="Source Code Pro"/>
-        </w:rPr>
-        <w:t>CREATE TABLE `clients_workers` (</w:t>
-      </w:r>
-    </w:p>
-    <w:p>
-      <w:pPr>
-        <w:pStyle w:val="Normal"/>
-        <w:rPr>
-          <w:rFonts w:ascii="Source Code Pro" w:hAnsi="Source Code Pro"/>
-        </w:rPr>
-      </w:pPr>
-      <w:r>
-        <w:rPr>
-          <w:rFonts w:ascii="Source Code Pro" w:hAnsi="Source Code Pro"/>
-        </w:rPr>
-        <w:t xml:space="preserve">  </w:t>
-      </w:r>
-      <w:r>
-        <w:rPr>
-          <w:rFonts w:ascii="Source Code Pro" w:hAnsi="Source Code Pro"/>
-        </w:rPr>
-        <w:t>`clients_firstname` varchar NOT NULL,</w:t>
-      </w:r>
-    </w:p>
-    <w:p>
-      <w:pPr>
-        <w:pStyle w:val="Normal"/>
-        <w:rPr>
-          <w:rFonts w:ascii="Source Code Pro" w:hAnsi="Source Code Pro"/>
-        </w:rPr>
-      </w:pPr>
-      <w:r>
-        <w:rPr>
-          <w:rFonts w:ascii="Source Code Pro" w:hAnsi="Source Code Pro"/>
-        </w:rPr>
-        <w:t xml:space="preserve">  </w:t>
-      </w:r>
-      <w:r>
-        <w:rPr>
-          <w:rFonts w:ascii="Source Code Pro" w:hAnsi="Source Code Pro"/>
-        </w:rPr>
-        <w:t>`workers_firstname` varchar NOT NULL,</w:t>
-      </w:r>
-    </w:p>
-    <w:p>
-      <w:pPr>
-        <w:pStyle w:val="Normal"/>
-        <w:rPr>
-          <w:rFonts w:ascii="Source Code Pro" w:hAnsi="Source Code Pro"/>
-        </w:rPr>
-      </w:pPr>
-      <w:r>
-        <w:rPr>
-          <w:rFonts w:ascii="Source Code Pro" w:hAnsi="Source Code Pro"/>
-        </w:rPr>
-        <w:t xml:space="preserve">  </w:t>
-      </w:r>
-      <w:r>
-        <w:rPr>
-          <w:rFonts w:ascii="Source Code Pro" w:hAnsi="Source Code Pro"/>
-        </w:rPr>
-        <w:t>PRIMARY KEY (`clients_firstname`, `workers_firstname`)</w:t>
-      </w:r>
-    </w:p>
-    <w:p>
-      <w:pPr>
-        <w:pStyle w:val="Normal"/>
-        <w:rPr>
-          <w:rFonts w:ascii="Source Code Pro" w:hAnsi="Source Code Pro"/>
-        </w:rPr>
-      </w:pPr>
-      <w:r>
-        <w:rPr>
-          <w:rFonts w:ascii="Source Code Pro" w:hAnsi="Source Code Pro"/>
-        </w:rPr>
-        <w:t>);</w:t>
-      </w:r>
-    </w:p>
-    <w:p>
-      <w:pPr>
-        <w:pStyle w:val="Normal"/>
-        <w:rPr>
-          <w:rFonts w:ascii="Source Code Pro" w:hAnsi="Source Code Pro"/>
-        </w:rPr>
-      </w:pPr>
-      <w:r>
-        <w:rPr>
-          <w:rFonts w:ascii="Source Code Pro" w:hAnsi="Source Code Pro"/>
-        </w:rPr>
-      </w:r>
-    </w:p>
-    <w:p>
-      <w:pPr>
-        <w:pStyle w:val="Normal"/>
-        <w:rPr>
-          <w:rFonts w:ascii="Source Code Pro" w:hAnsi="Source Code Pro"/>
-        </w:rPr>
-      </w:pPr>
-      <w:r>
-        <w:rPr>
-          <w:rFonts w:ascii="Source Code Pro" w:hAnsi="Source Code Pro"/>
-        </w:rPr>
-        <w:t>ALTER TABLE `clients_workers` ADD FOREIGN KEY (`clients_firstname`) REFERENCES `clients` (`firstname`);</w:t>
-      </w:r>
-    </w:p>
-    <w:p>
-      <w:pPr>
-        <w:pStyle w:val="Normal"/>
-        <w:rPr>
-          <w:rFonts w:ascii="Source Code Pro" w:hAnsi="Source Code Pro"/>
-        </w:rPr>
-      </w:pPr>
-      <w:r>
-        <w:rPr>
-          <w:rFonts w:ascii="Source Code Pro" w:hAnsi="Source Code Pro"/>
-        </w:rPr>
-      </w:r>
-    </w:p>
-    <w:p>
-      <w:pPr>
-        <w:pStyle w:val="Normal"/>
-        <w:rPr>
-          <w:rFonts w:ascii="Source Code Pro" w:hAnsi="Source Code Pro"/>
-        </w:rPr>
-      </w:pPr>
-      <w:r>
-        <w:rPr>
-          <w:rFonts w:ascii="Source Code Pro" w:hAnsi="Source Code Pro"/>
-        </w:rPr>
-        <w:t>ALTER TABLE `clients_workers` ADD FOREIGN KEY (`workers_firstname`) REFERENCES `workers` (`firstname`);</w:t>
-      </w:r>
-    </w:p>
-    <w:p>
-      <w:pPr>
-        <w:pStyle w:val="Normal"/>
-        <w:rPr>
-          <w:rFonts w:ascii="Source Code Pro" w:hAnsi="Source Code Pro"/>
-        </w:rPr>
-      </w:pPr>
-      <w:r>
-        <w:rPr>
-          <w:rFonts w:ascii="Source Code Pro" w:hAnsi="Source Code Pro"/>
-        </w:rPr>
-      </w:r>
-    </w:p>
-    <w:p>
-      <w:pPr>
-        <w:pStyle w:val="Normal"/>
-        <w:rPr>
-          <w:rFonts w:ascii="Source Code Pro" w:hAnsi="Source Code Pro"/>
-        </w:rPr>
-      </w:pPr>
-      <w:r>
-        <w:rPr>
-          <w:rFonts w:ascii="Source Code Pro" w:hAnsi="Source Code Pro"/>
-        </w:rPr>
-      </w:r>
-    </w:p>
-    <w:p>
-      <w:pPr>
-        <w:pStyle w:val="Normal"/>
-        <w:rPr>
-          <w:rFonts w:ascii="Source Code Pro" w:hAnsi="Source Code Pro"/>
-        </w:rPr>
-      </w:pPr>
-      <w:r>
-        <w:rPr>
-          <w:rFonts w:ascii="Source Code Pro" w:hAnsi="Source Code Pro"/>
-        </w:rPr>
-        <w:t>CREATE TABLE `clients_workers(1)` (</w:t>
-      </w:r>
-    </w:p>
-    <w:p>
-      <w:pPr>
-        <w:pStyle w:val="Normal"/>
-        <w:rPr>
-          <w:rFonts w:ascii="Source Code Pro" w:hAnsi="Source Code Pro"/>
-        </w:rPr>
-      </w:pPr>
-      <w:r>
-        <w:rPr>
-          <w:rFonts w:ascii="Source Code Pro" w:hAnsi="Source Code Pro"/>
-        </w:rPr>
-        <w:t xml:space="preserve">  </w:t>
-      </w:r>
-      <w:r>
-        <w:rPr>
-          <w:rFonts w:ascii="Source Code Pro" w:hAnsi="Source Code Pro"/>
-        </w:rPr>
-        <w:t>`clients_secondname` varchar NOT NULL,</w:t>
-      </w:r>
-    </w:p>
-    <w:p>
-      <w:pPr>
-        <w:pStyle w:val="Normal"/>
-        <w:rPr>
-          <w:rFonts w:ascii="Source Code Pro" w:hAnsi="Source Code Pro"/>
-        </w:rPr>
-      </w:pPr>
-      <w:r>
-        <w:rPr>
-          <w:rFonts w:ascii="Source Code Pro" w:hAnsi="Source Code Pro"/>
-        </w:rPr>
-        <w:t xml:space="preserve">  </w:t>
-      </w:r>
-      <w:r>
-        <w:rPr>
-          <w:rFonts w:ascii="Source Code Pro" w:hAnsi="Source Code Pro"/>
-        </w:rPr>
-        <w:t>`workers_secondname` varchar NOT NULL,</w:t>
-      </w:r>
-    </w:p>
-    <w:p>
-      <w:pPr>
-        <w:pStyle w:val="Normal"/>
-        <w:rPr>
-          <w:rFonts w:ascii="Source Code Pro" w:hAnsi="Source Code Pro"/>
-        </w:rPr>
-      </w:pPr>
-      <w:r>
-        <w:rPr>
-          <w:rFonts w:ascii="Source Code Pro" w:hAnsi="Source Code Pro"/>
-        </w:rPr>
-        <w:t xml:space="preserve">  </w:t>
-      </w:r>
-      <w:r>
-        <w:rPr>
-          <w:rFonts w:ascii="Source Code Pro" w:hAnsi="Source Code Pro"/>
-        </w:rPr>
-        <w:t>PRIMARY KEY (`clients_secondname`, `workers_secondname`)</w:t>
-      </w:r>
-    </w:p>
-    <w:p>
-      <w:pPr>
-        <w:pStyle w:val="Normal"/>
-        <w:rPr>
-          <w:rFonts w:ascii="Source Code Pro" w:hAnsi="Source Code Pro"/>
-        </w:rPr>
-      </w:pPr>
-      <w:r>
-        <w:rPr>
-          <w:rFonts w:ascii="Source Code Pro" w:hAnsi="Source Code Pro"/>
-        </w:rPr>
-        <w:t>);</w:t>
-      </w:r>
-    </w:p>
-    <w:p>
-      <w:pPr>
-        <w:pStyle w:val="Normal"/>
-        <w:rPr>
-          <w:rFonts w:ascii="Source Code Pro" w:hAnsi="Source Code Pro"/>
-        </w:rPr>
-      </w:pPr>
-      <w:r>
-        <w:rPr>
-          <w:rFonts w:ascii="Source Code Pro" w:hAnsi="Source Code Pro"/>
-        </w:rPr>
-      </w:r>
-    </w:p>
-    <w:p>
-      <w:pPr>
-        <w:pStyle w:val="Normal"/>
-        <w:rPr>
-          <w:rFonts w:ascii="Source Code Pro" w:hAnsi="Source Code Pro"/>
-        </w:rPr>
-      </w:pPr>
-      <w:r>
-        <w:rPr>
-          <w:rFonts w:ascii="Source Code Pro" w:hAnsi="Source Code Pro"/>
-        </w:rPr>
-        <w:t>ALTER TABLE `clients_workers(1)` ADD FOREIGN KEY (`clients_secondname`) REFERENCES `clients` (`secondname`);</w:t>
-      </w:r>
-    </w:p>
-    <w:p>
-      <w:pPr>
-        <w:pStyle w:val="Normal"/>
-        <w:rPr>
-          <w:rFonts w:ascii="Source Code Pro" w:hAnsi="Source Code Pro"/>
-        </w:rPr>
-      </w:pPr>
-      <w:r>
-        <w:rPr>
-          <w:rFonts w:ascii="Source Code Pro" w:hAnsi="Source Code Pro"/>
-        </w:rPr>
-      </w:r>
-    </w:p>
-    <w:p>
-      <w:pPr>
-        <w:pStyle w:val="Normal"/>
-        <w:rPr>
-          <w:rFonts w:ascii="Source Code Pro" w:hAnsi="Source Code Pro"/>
-        </w:rPr>
-      </w:pPr>
-      <w:r>
-        <w:rPr>
-          <w:rFonts w:ascii="Source Code Pro" w:hAnsi="Source Code Pro"/>
-        </w:rPr>
-        <w:t>ALTER TABLE `clients_workers(1)` ADD FOREIGN KEY (`workers_secondname`) REFERENCES `workers` (`secondname`);</w:t>
-      </w:r>
-    </w:p>
-    <w:p>
-      <w:pPr>
-        <w:pStyle w:val="Normal"/>
-        <w:rPr>
-          <w:rFonts w:ascii="Source Code Pro" w:hAnsi="Source Code Pro"/>
-        </w:rPr>
-      </w:pPr>
-      <w:r>
-        <w:rPr>
-          <w:rFonts w:ascii="Source Code Pro" w:hAnsi="Source Code Pro"/>
-        </w:rPr>
-      </w:r>
-    </w:p>
-    <w:p>
-      <w:pPr>
-        <w:pStyle w:val="Normal"/>
-        <w:rPr>
-          <w:rFonts w:ascii="Source Code Pro" w:hAnsi="Source Code Pro"/>
-        </w:rPr>
-      </w:pPr>
-      <w:r>
-        <w:rPr>
-          <w:rFonts w:ascii="Source Code Pro" w:hAnsi="Source Code Pro"/>
-        </w:rPr>
-      </w:r>
-    </w:p>
-    <w:p>
-      <w:pPr>
-        <w:pStyle w:val="Normal"/>
-        <w:rPr>
-          <w:rFonts w:ascii="Source Code Pro" w:hAnsi="Source Code Pro"/>
-        </w:rPr>
-      </w:pPr>
-      <w:r>
-        <w:rPr>
-          <w:rFonts w:ascii="Source Code Pro" w:hAnsi="Source Code Pro"/>
-        </w:rPr>
+        <w:rPr/>
+      </w:pPr>
+      <w:r>
+        <w:rPr/>
+      </w:r>
+    </w:p>
+    <w:p>
+      <w:pPr>
+        <w:pStyle w:val="Normal"/>
+        <w:rPr/>
+      </w:pPr>
+      <w:r>
+        <w:rPr/>
+        <w:t>ALTER TABLE `workers` ADD FOREIGN KEY (`firstname`) REFERENCES `clients` (`firstname`);</w:t>
+      </w:r>
+    </w:p>
+    <w:p>
+      <w:pPr>
+        <w:pStyle w:val="Normal"/>
+        <w:rPr/>
+      </w:pPr>
+      <w:r>
+        <w:rPr/>
+      </w:r>
+    </w:p>
+    <w:p>
+      <w:pPr>
+        <w:pStyle w:val="Normal"/>
+        <w:rPr/>
+      </w:pPr>
+      <w:r>
+        <w:rPr/>
+        <w:t>ALTER TABLE `workers` ADD FOREIGN KEY (`secondname`) REFERENCES `clients` (`secondname`);</w:t>
+      </w:r>
+    </w:p>
+    <w:p>
+      <w:pPr>
+        <w:pStyle w:val="Normal"/>
+        <w:rPr/>
+      </w:pPr>
+      <w:r>
+        <w:rPr/>
+      </w:r>
+    </w:p>
+    <w:p>
+      <w:pPr>
+        <w:pStyle w:val="Normal"/>
+        <w:rPr/>
+      </w:pPr>
+      <w:r>
+        <w:rPr/>
         <w:t>ALTER TABLE `accounts` ADD FOREIGN KEY (`clientID`) REFERENCES `clients` (`clientID`);</w:t>
       </w:r>
     </w:p>
     <w:p>
       <w:pPr>
         <w:pStyle w:val="Normal"/>
-        <w:rPr>
-          <w:rFonts w:ascii="Source Code Pro" w:hAnsi="Source Code Pro"/>
-        </w:rPr>
-      </w:pPr>
-      <w:r>
-        <w:rPr>
-          <w:rFonts w:ascii="Source Code Pro" w:hAnsi="Source Code Pro"/>
-        </w:rPr>
-      </w:r>
-    </w:p>
-    <w:p>
-      <w:pPr>
-        <w:pStyle w:val="Normal"/>
-        <w:rPr>
-          <w:rFonts w:ascii="Source Code Pro" w:hAnsi="Source Code Pro"/>
-        </w:rPr>
-      </w:pPr>
-      <w:r>
-        <w:rPr>
-          <w:rFonts w:ascii="Source Code Pro" w:hAnsi="Source Code Pro"/>
-        </w:rPr>
+        <w:rPr/>
+      </w:pPr>
+      <w:r>
+        <w:rPr/>
+      </w:r>
+    </w:p>
+    <w:p>
+      <w:pPr>
+        <w:pStyle w:val="Normal"/>
+        <w:rPr/>
+      </w:pPr>
+      <w:r>
+        <w:rPr/>
         <w:t>ALTER TABLE `transactions` ADD FOREIGN KEY (`from`) REFERENCES `accounts` (`accountID`);</w:t>
       </w:r>
     </w:p>
     <w:p>
       <w:pPr>
         <w:pStyle w:val="Normal"/>
-        <w:rPr>
-          <w:rFonts w:ascii="Source Code Pro" w:hAnsi="Source Code Pro"/>
-        </w:rPr>
-      </w:pPr>
-      <w:r>
-        <w:rPr>
-          <w:rFonts w:ascii="Source Code Pro" w:hAnsi="Source Code Pro"/>
-        </w:rPr>
-      </w:r>
-    </w:p>
-    <w:p>
-      <w:pPr>
-        <w:pStyle w:val="Normal"/>
-        <w:rPr>
-          <w:rFonts w:ascii="Source Code Pro" w:hAnsi="Source Code Pro"/>
-        </w:rPr>
-      </w:pPr>
-      <w:r>
-        <w:rPr>
-          <w:rFonts w:ascii="Source Code Pro" w:hAnsi="Source Code Pro"/>
-        </w:rPr>
+        <w:rPr/>
+      </w:pPr>
+      <w:r>
+        <w:rPr/>
+      </w:r>
+    </w:p>
+    <w:p>
+      <w:pPr>
+        <w:pStyle w:val="Normal"/>
+        <w:rPr/>
+      </w:pPr>
+      <w:r>
+        <w:rPr/>
         <w:t>ALTER TABLE `transactions` ADD FOREIGN KEY (`to`) REFERENCES `accounts` (`accountID`);</w:t>
       </w:r>
     </w:p>
     <w:p>
       <w:pPr>
         <w:pStyle w:val="Normal"/>
-        <w:rPr>
-          <w:rFonts w:ascii="Source Code Pro" w:hAnsi="Source Code Pro"/>
-        </w:rPr>
-      </w:pPr>
-      <w:r>
-        <w:rPr>
-          <w:rFonts w:ascii="Source Code Pro" w:hAnsi="Source Code Pro"/>
-        </w:rPr>
+        <w:rPr/>
+      </w:pPr>
+      <w:r>
+        <w:rPr/>
       </w:r>
     </w:p>
     <w:p>
@@ -1379,9 +846,7 @@
         <w:rPr/>
       </w:pPr>
       <w:r>
-        <w:rPr>
-          <w:rFonts w:ascii="Source Code Pro" w:hAnsi="Source Code Pro"/>
-        </w:rPr>
+        <w:rPr/>
         <w:t>ALTER TABLE `transactions` ADD FOREIGN KEY (`confirmedBy`) REFERENCES `workers` (`clientID`);</w:t>
       </w:r>
     </w:p>
@@ -1439,7 +904,7 @@
     </w:r>
     <w:r>
       <w:rPr/>
-      <w:instrText xml:space="preserve"> PAGE \* ARABIC </w:instrText>
+      <w:instrText xml:space="preserve"> PAGE </w:instrText>
     </w:r>
     <w:r>
       <w:rPr/>
@@ -1447,7 +912,7 @@
     </w:r>
     <w:r>
       <w:rPr/>
-      <w:t>5</w:t>
+      <w:t>4</w:t>
     </w:r>
     <w:r>
       <w:rPr/>
@@ -2381,6 +1846,7 @@
     <w:qFormat/>
     <w:pPr>
       <w:widowControl/>
+      <w:suppressAutoHyphens w:val="true"/>
       <w:bidi w:val="0"/>
       <w:spacing w:lineRule="auto" w:line="259" w:before="0" w:after="160"/>
       <w:jc w:val="left"/>
@@ -2507,7 +1973,7 @@
       <w:lang w:val="uk-UA"/>
     </w:rPr>
   </w:style>
-  <w:style w:type="character" w:styleId="StrongEmphasis">
+  <w:style w:type="character" w:styleId="Strong">
     <w:name w:val="Strong"/>
     <w:qFormat/>
     <w:rPr>

</xml_diff>